<commit_message>
add Hello world text to file Hillel08082025
</commit_message>
<xml_diff>
--- a/Hillel08082025.docx
+++ b/Hillel08082025.docx
@@ -26,6 +26,98 @@
           <w:lang w:val="en-US"/>
         </w:rPr>
         <w:t>Second information</w:t>
+      </w:r>
+    </w:p>
+    <w:p>
+      <w:pPr>
+        <w:rPr>
+          <w:lang w:val="en-US"/>
+        </w:rPr>
+      </w:pPr>
+      <w:r>
+        <w:rPr>
+          <w:lang w:val="en-US"/>
+        </w:rPr>
+        <w:t xml:space="preserve">“Hello world” - </w:t>
+      </w:r>
+      <w:r>
+        <w:rPr>
+          <w:lang w:val="en-US"/>
+        </w:rPr>
+        <w:t xml:space="preserve">Information added after create </w:t>
+      </w:r>
+      <w:r>
+        <w:rPr>
+          <w:rFonts w:ascii="Arial" w:hAnsi="Arial" w:cs="Arial"/>
+          <w:color w:val="212121"/>
+          <w:sz w:val="20"/>
+          <w:szCs w:val="20"/>
+          <w:shd w:val="clear" w:color="auto" w:fill="FFFFFF"/>
+        </w:rPr>
+        <w:t>гілк</w:t>
+      </w:r>
+      <w:r>
+        <w:rPr>
+          <w:rFonts w:ascii="Arial" w:hAnsi="Arial" w:cs="Arial"/>
+          <w:color w:val="212121"/>
+          <w:sz w:val="20"/>
+          <w:szCs w:val="20"/>
+          <w:shd w:val="clear" w:color="auto" w:fill="FFFFFF"/>
+          <w:lang w:val="uk-UA"/>
+        </w:rPr>
+        <w:t xml:space="preserve">и </w:t>
+      </w:r>
+      <w:r>
+        <w:rPr>
+          <w:rFonts w:ascii="Arial" w:hAnsi="Arial" w:cs="Arial"/>
+          <w:color w:val="212121"/>
+          <w:sz w:val="20"/>
+          <w:szCs w:val="20"/>
+          <w:shd w:val="clear" w:color="auto" w:fill="FFFFFF"/>
+        </w:rPr>
+        <w:t xml:space="preserve"> “</w:t>
+      </w:r>
+      <w:r>
+        <w:rPr>
+          <w:rFonts w:ascii="Arial" w:hAnsi="Arial" w:cs="Arial"/>
+          <w:color w:val="212121"/>
+          <w:sz w:val="20"/>
+          <w:szCs w:val="20"/>
+          <w:shd w:val="clear" w:color="auto" w:fill="FFFFFF"/>
+          <w:lang w:val="en-US"/>
+        </w:rPr>
+        <w:t>Oksana</w:t>
+      </w:r>
+      <w:r>
+        <w:rPr>
+          <w:rFonts w:ascii="Arial" w:hAnsi="Arial" w:cs="Arial"/>
+          <w:color w:val="212121"/>
+          <w:sz w:val="20"/>
+          <w:szCs w:val="20"/>
+          <w:shd w:val="clear" w:color="auto" w:fill="FFFFFF"/>
+        </w:rPr>
+        <w:t>.</w:t>
+      </w:r>
+      <w:r>
+        <w:rPr>
+          <w:rFonts w:ascii="Arial" w:hAnsi="Arial" w:cs="Arial"/>
+          <w:color w:val="212121"/>
+          <w:sz w:val="20"/>
+          <w:szCs w:val="20"/>
+          <w:shd w:val="clear" w:color="auto" w:fill="FFFFFF"/>
+          <w:lang w:val="en-US"/>
+        </w:rPr>
+        <w:t>Osiptsova</w:t>
+      </w:r>
+      <w:r>
+        <w:rPr>
+          <w:rFonts w:ascii="Arial" w:hAnsi="Arial" w:cs="Arial"/>
+          <w:color w:val="212121"/>
+          <w:sz w:val="20"/>
+          <w:szCs w:val="20"/>
+          <w:shd w:val="clear" w:color="auto" w:fill="FFFFFF"/>
+        </w:rPr>
+        <w:t>.gitpractice”</w:t>
       </w:r>
     </w:p>
     <w:sectPr>

</xml_diff>